<commit_message>
start coding for max7219 driver
</commit_message>
<xml_diff>
--- a/Designing/DevelopmentNotes.docx
+++ b/Designing/DevelopmentNotes.docx
@@ -41,6 +41,21 @@
       </w:r>
     </w:p>
     <w:p/>
+    <w:p>
+      <w:pPr>
+        <w:rPr>
+          <w:b/>
+          <w:bCs/>
+        </w:rPr>
+      </w:pPr>
+      <w:r>
+        <w:rPr>
+          <w:b/>
+          <w:bCs/>
+        </w:rPr>
+        <w:t>Set up and initialize chips of Espressif</w:t>
+      </w:r>
+    </w:p>
     <w:p>
       <w:pPr>
         <w:pStyle w:val="a7"/>
@@ -103,7 +118,6 @@
         <w:t>for more information.</w:t>
       </w:r>
     </w:p>
-    <w:p/>
     <w:p>
       <w:pPr>
         <w:pStyle w:val="a7"/>
@@ -147,7 +161,6 @@
         <w:t>https://github.com/espressif/esptool/tags</w:t>
       </w:r>
     </w:p>
-    <w:p/>
     <w:p>
       <w:pPr>
         <w:pStyle w:val="a7"/>
@@ -182,7 +195,6 @@
         <w:t>.</w:t>
       </w:r>
     </w:p>
-    <w:p/>
     <w:p>
       <w:pPr>
         <w:pStyle w:val="a7"/>
@@ -203,6 +215,986 @@
       </w:pPr>
       <w:r>
         <w:t xml:space="preserve">E.g. help(machine.SPI) returns names of methods and properties of SPI class in module machine. </w:t>
+      </w:r>
+    </w:p>
+    <w:p/>
+    <w:p>
+      <w:pPr>
+        <w:rPr>
+          <w:b/>
+          <w:bCs/>
+        </w:rPr>
+      </w:pPr>
+      <w:r>
+        <w:rPr>
+          <w:b/>
+          <w:bCs/>
+        </w:rPr>
+        <w:t>S</w:t>
+      </w:r>
+      <w:r>
+        <w:rPr>
+          <w:rFonts w:hint="eastAsia"/>
+          <w:b/>
+          <w:bCs/>
+        </w:rPr>
+        <w:t>erial</w:t>
+      </w:r>
+      <w:r>
+        <w:rPr>
+          <w:b/>
+          <w:bCs/>
+        </w:rPr>
+        <w:t xml:space="preserve"> P</w:t>
+      </w:r>
+      <w:r>
+        <w:rPr>
+          <w:b/>
+          <w:bCs/>
+        </w:rPr>
+        <w:t xml:space="preserve">eripheral </w:t>
+      </w:r>
+      <w:r>
+        <w:rPr>
+          <w:b/>
+          <w:bCs/>
+        </w:rPr>
+        <w:t>I</w:t>
+      </w:r>
+      <w:r>
+        <w:rPr>
+          <w:b/>
+          <w:bCs/>
+        </w:rPr>
+        <w:t>nterface</w:t>
+      </w:r>
+      <w:r>
+        <w:rPr>
+          <w:b/>
+          <w:bCs/>
+        </w:rPr>
+        <w:t xml:space="preserve"> SPI mode</w:t>
+      </w:r>
+    </w:p>
+    <w:tbl>
+      <w:tblPr>
+        <w:tblStyle w:val="aa"/>
+        <w:tblW w:w="0" w:type="auto"/>
+        <w:tblLook w:val="04A0" w:firstRow="1" w:lastRow="0" w:firstColumn="1" w:lastColumn="0" w:noHBand="0" w:noVBand="1"/>
+      </w:tblPr>
+      <w:tblGrid>
+        <w:gridCol w:w="1947"/>
+        <w:gridCol w:w="1947"/>
+        <w:gridCol w:w="1947"/>
+        <w:gridCol w:w="1947"/>
+        <w:gridCol w:w="1948"/>
+      </w:tblGrid>
+      <w:tr>
+        <w:tc>
+          <w:tcPr>
+            <w:tcW w:w="1947" w:type="dxa"/>
+          </w:tcPr>
+          <w:p>
+            <w:pPr>
+              <w:rPr>
+                <w:b/>
+                <w:bCs/>
+              </w:rPr>
+            </w:pPr>
+            <w:r>
+              <w:rPr>
+                <w:rFonts w:hint="eastAsia"/>
+                <w:b/>
+                <w:bCs/>
+              </w:rPr>
+              <w:t>S</w:t>
+            </w:r>
+            <w:r>
+              <w:rPr>
+                <w:b/>
+                <w:bCs/>
+              </w:rPr>
+              <w:t>PI mode</w:t>
+            </w:r>
+          </w:p>
+        </w:tc>
+        <w:tc>
+          <w:tcPr>
+            <w:tcW w:w="1947" w:type="dxa"/>
+          </w:tcPr>
+          <w:p>
+            <w:pPr>
+              <w:rPr>
+                <w:b/>
+                <w:bCs/>
+              </w:rPr>
+            </w:pPr>
+            <w:r>
+              <w:rPr>
+                <w:rFonts w:hint="eastAsia"/>
+                <w:b/>
+                <w:bCs/>
+              </w:rPr>
+              <w:t>C</w:t>
+            </w:r>
+            <w:r>
+              <w:rPr>
+                <w:b/>
+                <w:bCs/>
+              </w:rPr>
+              <w:t>POL</w:t>
+            </w:r>
+          </w:p>
+        </w:tc>
+        <w:tc>
+          <w:tcPr>
+            <w:tcW w:w="1947" w:type="dxa"/>
+          </w:tcPr>
+          <w:p>
+            <w:pPr>
+              <w:rPr>
+                <w:b/>
+                <w:bCs/>
+              </w:rPr>
+            </w:pPr>
+            <w:r>
+              <w:rPr>
+                <w:rFonts w:hint="eastAsia"/>
+                <w:b/>
+                <w:bCs/>
+              </w:rPr>
+              <w:t>C</w:t>
+            </w:r>
+            <w:r>
+              <w:rPr>
+                <w:b/>
+                <w:bCs/>
+              </w:rPr>
+              <w:t>PHA</w:t>
+            </w:r>
+          </w:p>
+        </w:tc>
+        <w:tc>
+          <w:tcPr>
+            <w:tcW w:w="1947" w:type="dxa"/>
+          </w:tcPr>
+          <w:p>
+            <w:pPr>
+              <w:rPr>
+                <w:b/>
+                <w:bCs/>
+              </w:rPr>
+            </w:pPr>
+            <w:r>
+              <w:rPr>
+                <w:b/>
+                <w:bCs/>
+              </w:rPr>
+              <w:t>The level the idle clock line sits at</w:t>
+            </w:r>
+          </w:p>
+        </w:tc>
+        <w:tc>
+          <w:tcPr>
+            <w:tcW w:w="1948" w:type="dxa"/>
+          </w:tcPr>
+          <w:p>
+            <w:pPr>
+              <w:rPr>
+                <w:b/>
+                <w:bCs/>
+              </w:rPr>
+            </w:pPr>
+            <w:r>
+              <w:rPr>
+                <w:b/>
+                <w:bCs/>
+              </w:rPr>
+              <w:t xml:space="preserve">Edge of </w:t>
+            </w:r>
+            <w:r>
+              <w:rPr>
+                <w:b/>
+                <w:bCs/>
+              </w:rPr>
+              <w:t>sampling data</w:t>
+            </w:r>
+          </w:p>
+        </w:tc>
+      </w:tr>
+      <w:tr>
+        <w:tc>
+          <w:tcPr>
+            <w:tcW w:w="1947" w:type="dxa"/>
+          </w:tcPr>
+          <w:p>
+            <w:pPr>
+              <w:rPr>
+                <w:b/>
+                <w:bCs/>
+              </w:rPr>
+            </w:pPr>
+            <w:r>
+              <w:rPr>
+                <w:rFonts w:hint="eastAsia"/>
+                <w:b/>
+                <w:bCs/>
+              </w:rPr>
+              <w:t>0</w:t>
+            </w:r>
+          </w:p>
+        </w:tc>
+        <w:tc>
+          <w:tcPr>
+            <w:tcW w:w="1947" w:type="dxa"/>
+          </w:tcPr>
+          <w:p>
+            <w:pPr>
+              <w:rPr>
+                <w:b/>
+                <w:bCs/>
+              </w:rPr>
+            </w:pPr>
+            <w:r>
+              <w:rPr>
+                <w:rFonts w:hint="eastAsia"/>
+                <w:b/>
+                <w:bCs/>
+              </w:rPr>
+              <w:t>0</w:t>
+            </w:r>
+          </w:p>
+        </w:tc>
+        <w:tc>
+          <w:tcPr>
+            <w:tcW w:w="1947" w:type="dxa"/>
+          </w:tcPr>
+          <w:p>
+            <w:pPr>
+              <w:rPr>
+                <w:b/>
+                <w:bCs/>
+              </w:rPr>
+            </w:pPr>
+            <w:r>
+              <w:rPr>
+                <w:rFonts w:hint="eastAsia"/>
+                <w:b/>
+                <w:bCs/>
+              </w:rPr>
+              <w:t>0</w:t>
+            </w:r>
+          </w:p>
+        </w:tc>
+        <w:tc>
+          <w:tcPr>
+            <w:tcW w:w="1947" w:type="dxa"/>
+          </w:tcPr>
+          <w:p>
+            <w:pPr>
+              <w:rPr>
+                <w:b/>
+                <w:bCs/>
+              </w:rPr>
+            </w:pPr>
+            <w:r>
+              <w:rPr>
+                <w:b/>
+                <w:bCs/>
+              </w:rPr>
+              <w:t>low</w:t>
+            </w:r>
+          </w:p>
+        </w:tc>
+        <w:tc>
+          <w:tcPr>
+            <w:tcW w:w="1948" w:type="dxa"/>
+          </w:tcPr>
+          <w:p>
+            <w:pPr>
+              <w:rPr>
+                <w:b/>
+                <w:bCs/>
+              </w:rPr>
+            </w:pPr>
+            <w:r>
+              <w:rPr>
+                <w:rFonts w:hint="eastAsia"/>
+                <w:b/>
+                <w:bCs/>
+              </w:rPr>
+              <w:t>o</w:t>
+            </w:r>
+            <w:r>
+              <w:rPr>
+                <w:b/>
+                <w:bCs/>
+              </w:rPr>
+              <w:t>dd</w:t>
+            </w:r>
+          </w:p>
+        </w:tc>
+      </w:tr>
+      <w:tr>
+        <w:tc>
+          <w:tcPr>
+            <w:tcW w:w="1947" w:type="dxa"/>
+          </w:tcPr>
+          <w:p>
+            <w:pPr>
+              <w:rPr>
+                <w:b/>
+                <w:bCs/>
+              </w:rPr>
+            </w:pPr>
+            <w:r>
+              <w:rPr>
+                <w:rFonts w:hint="eastAsia"/>
+                <w:b/>
+                <w:bCs/>
+              </w:rPr>
+              <w:t>1</w:t>
+            </w:r>
+          </w:p>
+        </w:tc>
+        <w:tc>
+          <w:tcPr>
+            <w:tcW w:w="1947" w:type="dxa"/>
+          </w:tcPr>
+          <w:p>
+            <w:pPr>
+              <w:rPr>
+                <w:b/>
+                <w:bCs/>
+              </w:rPr>
+            </w:pPr>
+            <w:r>
+              <w:rPr>
+                <w:rFonts w:hint="eastAsia"/>
+                <w:b/>
+                <w:bCs/>
+              </w:rPr>
+              <w:t>0</w:t>
+            </w:r>
+          </w:p>
+        </w:tc>
+        <w:tc>
+          <w:tcPr>
+            <w:tcW w:w="1947" w:type="dxa"/>
+          </w:tcPr>
+          <w:p>
+            <w:pPr>
+              <w:rPr>
+                <w:b/>
+                <w:bCs/>
+              </w:rPr>
+            </w:pPr>
+            <w:r>
+              <w:rPr>
+                <w:rFonts w:hint="eastAsia"/>
+                <w:b/>
+                <w:bCs/>
+              </w:rPr>
+              <w:t>1</w:t>
+            </w:r>
+          </w:p>
+        </w:tc>
+        <w:tc>
+          <w:tcPr>
+            <w:tcW w:w="1947" w:type="dxa"/>
+          </w:tcPr>
+          <w:p>
+            <w:pPr>
+              <w:rPr>
+                <w:b/>
+                <w:bCs/>
+              </w:rPr>
+            </w:pPr>
+            <w:r>
+              <w:rPr>
+                <w:rFonts w:hint="eastAsia"/>
+                <w:b/>
+                <w:bCs/>
+              </w:rPr>
+              <w:t>l</w:t>
+            </w:r>
+            <w:r>
+              <w:rPr>
+                <w:b/>
+                <w:bCs/>
+              </w:rPr>
+              <w:t>ow</w:t>
+            </w:r>
+          </w:p>
+        </w:tc>
+        <w:tc>
+          <w:tcPr>
+            <w:tcW w:w="1948" w:type="dxa"/>
+          </w:tcPr>
+          <w:p>
+            <w:pPr>
+              <w:rPr>
+                <w:b/>
+                <w:bCs/>
+              </w:rPr>
+            </w:pPr>
+            <w:r>
+              <w:rPr>
+                <w:rFonts w:hint="eastAsia"/>
+                <w:b/>
+                <w:bCs/>
+              </w:rPr>
+              <w:t>e</w:t>
+            </w:r>
+            <w:r>
+              <w:rPr>
+                <w:b/>
+                <w:bCs/>
+              </w:rPr>
+              <w:t>ven</w:t>
+            </w:r>
+          </w:p>
+        </w:tc>
+      </w:tr>
+      <w:tr>
+        <w:tc>
+          <w:tcPr>
+            <w:tcW w:w="1947" w:type="dxa"/>
+          </w:tcPr>
+          <w:p>
+            <w:pPr>
+              <w:rPr>
+                <w:b/>
+                <w:bCs/>
+              </w:rPr>
+            </w:pPr>
+            <w:r>
+              <w:rPr>
+                <w:rFonts w:hint="eastAsia"/>
+                <w:b/>
+                <w:bCs/>
+              </w:rPr>
+              <w:t>2</w:t>
+            </w:r>
+          </w:p>
+        </w:tc>
+        <w:tc>
+          <w:tcPr>
+            <w:tcW w:w="1947" w:type="dxa"/>
+          </w:tcPr>
+          <w:p>
+            <w:pPr>
+              <w:rPr>
+                <w:b/>
+                <w:bCs/>
+              </w:rPr>
+            </w:pPr>
+            <w:r>
+              <w:rPr>
+                <w:rFonts w:hint="eastAsia"/>
+                <w:b/>
+                <w:bCs/>
+              </w:rPr>
+              <w:t>1</w:t>
+            </w:r>
+          </w:p>
+        </w:tc>
+        <w:tc>
+          <w:tcPr>
+            <w:tcW w:w="1947" w:type="dxa"/>
+          </w:tcPr>
+          <w:p>
+            <w:pPr>
+              <w:rPr>
+                <w:b/>
+                <w:bCs/>
+              </w:rPr>
+            </w:pPr>
+            <w:r>
+              <w:rPr>
+                <w:rFonts w:hint="eastAsia"/>
+                <w:b/>
+                <w:bCs/>
+              </w:rPr>
+              <w:t>0</w:t>
+            </w:r>
+          </w:p>
+        </w:tc>
+        <w:tc>
+          <w:tcPr>
+            <w:tcW w:w="1947" w:type="dxa"/>
+          </w:tcPr>
+          <w:p>
+            <w:pPr>
+              <w:rPr>
+                <w:b/>
+                <w:bCs/>
+              </w:rPr>
+            </w:pPr>
+            <w:r>
+              <w:rPr>
+                <w:rFonts w:hint="eastAsia"/>
+                <w:b/>
+                <w:bCs/>
+              </w:rPr>
+              <w:t>h</w:t>
+            </w:r>
+            <w:r>
+              <w:rPr>
+                <w:b/>
+                <w:bCs/>
+              </w:rPr>
+              <w:t>igh</w:t>
+            </w:r>
+          </w:p>
+        </w:tc>
+        <w:tc>
+          <w:tcPr>
+            <w:tcW w:w="1948" w:type="dxa"/>
+          </w:tcPr>
+          <w:p>
+            <w:pPr>
+              <w:rPr>
+                <w:b/>
+                <w:bCs/>
+              </w:rPr>
+            </w:pPr>
+            <w:r>
+              <w:rPr>
+                <w:rFonts w:hint="eastAsia"/>
+                <w:b/>
+                <w:bCs/>
+              </w:rPr>
+              <w:t>o</w:t>
+            </w:r>
+            <w:r>
+              <w:rPr>
+                <w:b/>
+                <w:bCs/>
+              </w:rPr>
+              <w:t>dd</w:t>
+            </w:r>
+          </w:p>
+        </w:tc>
+      </w:tr>
+      <w:tr>
+        <w:tc>
+          <w:tcPr>
+            <w:tcW w:w="1947" w:type="dxa"/>
+          </w:tcPr>
+          <w:p>
+            <w:pPr>
+              <w:rPr>
+                <w:b/>
+                <w:bCs/>
+              </w:rPr>
+            </w:pPr>
+            <w:r>
+              <w:rPr>
+                <w:rFonts w:hint="eastAsia"/>
+                <w:b/>
+                <w:bCs/>
+              </w:rPr>
+              <w:t>3</w:t>
+            </w:r>
+          </w:p>
+        </w:tc>
+        <w:tc>
+          <w:tcPr>
+            <w:tcW w:w="1947" w:type="dxa"/>
+          </w:tcPr>
+          <w:p>
+            <w:pPr>
+              <w:rPr>
+                <w:b/>
+                <w:bCs/>
+              </w:rPr>
+            </w:pPr>
+            <w:r>
+              <w:rPr>
+                <w:rFonts w:hint="eastAsia"/>
+                <w:b/>
+                <w:bCs/>
+              </w:rPr>
+              <w:t>1</w:t>
+            </w:r>
+          </w:p>
+        </w:tc>
+        <w:tc>
+          <w:tcPr>
+            <w:tcW w:w="1947" w:type="dxa"/>
+          </w:tcPr>
+          <w:p>
+            <w:pPr>
+              <w:rPr>
+                <w:b/>
+                <w:bCs/>
+              </w:rPr>
+            </w:pPr>
+            <w:r>
+              <w:rPr>
+                <w:rFonts w:hint="eastAsia"/>
+                <w:b/>
+                <w:bCs/>
+              </w:rPr>
+              <w:t>1</w:t>
+            </w:r>
+          </w:p>
+        </w:tc>
+        <w:tc>
+          <w:tcPr>
+            <w:tcW w:w="1947" w:type="dxa"/>
+          </w:tcPr>
+          <w:p>
+            <w:pPr>
+              <w:rPr>
+                <w:b/>
+                <w:bCs/>
+              </w:rPr>
+            </w:pPr>
+            <w:r>
+              <w:rPr>
+                <w:rFonts w:hint="eastAsia"/>
+                <w:b/>
+                <w:bCs/>
+              </w:rPr>
+              <w:t>h</w:t>
+            </w:r>
+            <w:r>
+              <w:rPr>
+                <w:b/>
+                <w:bCs/>
+              </w:rPr>
+              <w:t>igh</w:t>
+            </w:r>
+          </w:p>
+        </w:tc>
+        <w:tc>
+          <w:tcPr>
+            <w:tcW w:w="1948" w:type="dxa"/>
+          </w:tcPr>
+          <w:p>
+            <w:pPr>
+              <w:rPr>
+                <w:b/>
+                <w:bCs/>
+              </w:rPr>
+            </w:pPr>
+            <w:r>
+              <w:rPr>
+                <w:rFonts w:hint="eastAsia"/>
+                <w:b/>
+                <w:bCs/>
+              </w:rPr>
+              <w:t>e</w:t>
+            </w:r>
+            <w:r>
+              <w:rPr>
+                <w:b/>
+                <w:bCs/>
+              </w:rPr>
+              <w:t>ven</w:t>
+            </w:r>
+          </w:p>
+        </w:tc>
+      </w:tr>
+    </w:tbl>
+    <w:p>
+      <w:r>
+        <w:t xml:space="preserve">The four modes of SPI share same principle except properties shown above. </w:t>
+      </w:r>
+    </w:p>
+    <w:p>
+      <w:r>
+        <w:t xml:space="preserve">Guidence of </w:t>
+      </w:r>
+      <w:r>
+        <w:rPr>
+          <w:rFonts w:hint="eastAsia"/>
+        </w:rPr>
+        <w:t>M</w:t>
+      </w:r>
+      <w:r>
+        <w:t>icropython SPI class</w:t>
+      </w:r>
+      <w:r>
+        <w:rPr>
+          <w:rFonts w:hint="eastAsia"/>
+        </w:rPr>
+        <w:t>:</w:t>
+      </w:r>
+    </w:p>
+    <w:p>
+      <w:hyperlink r:id="rId9" w:history="1">
+        <w:r>
+          <w:rPr>
+            <w:rStyle w:val="a8"/>
+          </w:rPr>
+          <w:t>http://docs.micropython.org/en/latest/library/machine.SPI.html?highlight=spi</w:t>
+        </w:r>
+      </w:hyperlink>
+    </w:p>
+    <w:p>
+      <w:pPr>
+        <w:rPr>
+          <w:b/>
+          <w:bCs/>
+        </w:rPr>
+      </w:pPr>
+    </w:p>
+    <w:p>
+      <w:pPr>
+        <w:rPr>
+          <w:b/>
+          <w:bCs/>
+        </w:rPr>
+      </w:pPr>
+      <w:r>
+        <w:rPr>
+          <w:rFonts w:hint="eastAsia"/>
+          <w:b/>
+          <w:bCs/>
+        </w:rPr>
+        <w:t>M</w:t>
+      </w:r>
+      <w:r>
+        <w:rPr>
+          <w:b/>
+          <w:bCs/>
+        </w:rPr>
+        <w:t>AX7219</w:t>
+      </w:r>
+    </w:p>
+    <w:p>
+      <w:pPr>
+        <w:pStyle w:val="a7"/>
+        <w:numPr>
+          <w:ilvl w:val="0"/>
+          <w:numId w:val="3"/>
+        </w:numPr>
+        <w:ind w:firstLineChars="0"/>
+        <w:rPr>
+          <w:b/>
+          <w:bCs/>
+        </w:rPr>
+      </w:pPr>
+      <w:r>
+        <w:rPr>
+          <w:b/>
+          <w:bCs/>
+        </w:rPr>
+        <w:t>Load-Data Input LOAD</w:t>
+      </w:r>
+      <w:r>
+        <w:rPr>
+          <w:b/>
+          <w:bCs/>
+        </w:rPr>
+        <w:t xml:space="preserve"> (CS)</w:t>
+      </w:r>
+      <w:r>
+        <w:rPr>
+          <w:b/>
+          <w:bCs/>
+        </w:rPr>
+        <w:t>:</w:t>
+      </w:r>
+    </w:p>
+    <w:p>
+      <w:pPr>
+        <w:pStyle w:val="a7"/>
+        <w:ind w:left="360" w:firstLineChars="0" w:firstLine="0"/>
+        <w:rPr>
+          <w:b/>
+          <w:bCs/>
+        </w:rPr>
+      </w:pPr>
+      <w:r>
+        <w:t>The last 16 bits of serial data are latched on LOAD’s rising edge.</w:t>
+      </w:r>
+    </w:p>
+    <w:p>
+      <w:pPr>
+        <w:pStyle w:val="a7"/>
+        <w:ind w:left="360" w:firstLineChars="0" w:firstLine="0"/>
+      </w:pPr>
+      <w:r>
+        <w:t>So before writing data, GPIO connected to LOAD should be set as low.</w:t>
+      </w:r>
+    </w:p>
+    <w:p>
+      <w:pPr>
+        <w:pStyle w:val="a7"/>
+        <w:numPr>
+          <w:ilvl w:val="0"/>
+          <w:numId w:val="3"/>
+        </w:numPr>
+        <w:ind w:firstLineChars="0"/>
+      </w:pPr>
+      <w:r>
+        <w:rPr>
+          <w:b/>
+          <w:bCs/>
+        </w:rPr>
+        <w:t>Serial-Clock Input CLK:</w:t>
+      </w:r>
+    </w:p>
+    <w:p>
+      <w:pPr>
+        <w:pStyle w:val="a7"/>
+        <w:ind w:left="360" w:firstLineChars="0" w:firstLine="0"/>
+      </w:pPr>
+      <w:r>
+        <w:t>10MHz maximum rate.</w:t>
+      </w:r>
+    </w:p>
+    <w:p>
+      <w:pPr>
+        <w:pStyle w:val="a7"/>
+        <w:ind w:left="360" w:firstLineChars="0" w:firstLine="0"/>
+      </w:pPr>
+      <w:r>
+        <w:t>On CLK’s rising edge, data is shifted into the internal shift register. On CLK’s falling edge, data is clocked out of DOUT.</w:t>
+      </w:r>
+    </w:p>
+    <w:p>
+      <w:pPr>
+        <w:pStyle w:val="a7"/>
+        <w:numPr>
+          <w:ilvl w:val="0"/>
+          <w:numId w:val="3"/>
+        </w:numPr>
+        <w:ind w:firstLineChars="0"/>
+        <w:rPr>
+          <w:b/>
+          <w:bCs/>
+        </w:rPr>
+      </w:pPr>
+      <w:r>
+        <w:rPr>
+          <w:b/>
+          <w:bCs/>
+        </w:rPr>
+        <w:t>Serial-Data Input DIN:</w:t>
+      </w:r>
+    </w:p>
+    <w:p>
+      <w:pPr>
+        <w:pStyle w:val="a7"/>
+        <w:ind w:left="360" w:firstLineChars="0" w:firstLine="0"/>
+      </w:pPr>
+      <w:r>
+        <w:t>Data is loaded into the internal 16-bit shift register on CLK’s rising edge.</w:t>
+      </w:r>
+    </w:p>
+    <w:p>
+      <w:pPr>
+        <w:pStyle w:val="a7"/>
+        <w:numPr>
+          <w:ilvl w:val="0"/>
+          <w:numId w:val="3"/>
+        </w:numPr>
+        <w:ind w:firstLineChars="0"/>
+        <w:rPr>
+          <w:b/>
+          <w:bCs/>
+        </w:rPr>
+      </w:pPr>
+      <w:r>
+        <w:rPr>
+          <w:b/>
+          <w:bCs/>
+        </w:rPr>
+        <w:t>Serial-Data Output DOUT:</w:t>
+      </w:r>
+    </w:p>
+    <w:p>
+      <w:pPr>
+        <w:pStyle w:val="a7"/>
+        <w:ind w:left="360" w:firstLineChars="0" w:firstLine="0"/>
+      </w:pPr>
+      <w:r>
+        <w:t>The data into DIN is valid at DOUT 16.5 clock cycles later</w:t>
+      </w:r>
+    </w:p>
+    <w:p>
+      <w:pPr>
+        <w:pStyle w:val="a7"/>
+        <w:numPr>
+          <w:ilvl w:val="0"/>
+          <w:numId w:val="3"/>
+        </w:numPr>
+        <w:ind w:firstLineChars="0"/>
+      </w:pPr>
+      <w:r>
+        <w:rPr>
+          <w:rFonts w:hint="eastAsia"/>
+        </w:rPr>
+        <w:t>H</w:t>
+      </w:r>
+      <w:r>
+        <w:t>ence, polarity and phase argument of SPI class shoule be 0 when operating this chip.</w:t>
+      </w:r>
+    </w:p>
+    <w:p>
+      <w:pPr>
+        <w:pStyle w:val="a7"/>
+        <w:numPr>
+          <w:ilvl w:val="0"/>
+          <w:numId w:val="3"/>
+        </w:numPr>
+        <w:ind w:firstLineChars="0"/>
+      </w:pPr>
+      <w:r>
+        <w:t>Before writing data for LEDs, default values need to be submitted to other registers so that max7219 can run stably</w:t>
+      </w:r>
+      <w:r>
+        <w:t xml:space="preserve">, including decode mode, intensity, scan limit, operation mode, display test. More detailed </w:t>
+      </w:r>
+      <w:r>
+        <w:lastRenderedPageBreak/>
+        <w:t>information are presented in the datasheet.</w:t>
+      </w:r>
+    </w:p>
+    <w:p>
+      <w:pPr>
+        <w:pStyle w:val="a7"/>
+        <w:numPr>
+          <w:ilvl w:val="0"/>
+          <w:numId w:val="3"/>
+        </w:numPr>
+        <w:ind w:firstLineChars="0"/>
+      </w:pPr>
+      <w:r>
+        <w:t>Baud rate of SPI for this chip is no more than 10MHz. Stability is guaranteed when 8MHz or 9MHz baud rate is applied.</w:t>
+      </w:r>
+    </w:p>
+    <w:p>
+      <w:pPr>
+        <w:pStyle w:val="a7"/>
+        <w:numPr>
+          <w:ilvl w:val="0"/>
+          <w:numId w:val="3"/>
+        </w:numPr>
+        <w:ind w:firstLineChars="0"/>
+      </w:pPr>
+      <w:r>
+        <w:rPr>
+          <w:rFonts w:hint="eastAsia"/>
+        </w:rPr>
+        <w:t>If</w:t>
+      </w:r>
+      <w:r>
+        <w:t xml:space="preserve"> display test is turned on, all LEDs will be turned on </w:t>
+      </w:r>
+      <w:r>
+        <w:rPr>
+          <w:rFonts w:hint="eastAsia"/>
+        </w:rPr>
+        <w:t>regardless</w:t>
+      </w:r>
+      <w:r>
+        <w:t xml:space="preserve"> the state of shutdown mode.</w:t>
       </w:r>
     </w:p>
     <w:sectPr>
@@ -1132,6 +2124,22 @@
       <w:shd w:val="clear" w:color="auto" w:fill="E1DFDD"/>
     </w:rPr>
   </w:style>
+  <w:style w:type="table" w:styleId="aa">
+    <w:name w:val="Table Grid"/>
+    <w:basedOn w:val="a1"/>
+    <w:uiPriority w:val="39"/>
+    <w:rsid w:val="00AC094A"/>
+    <w:tblPr>
+      <w:tblBorders>
+        <w:top w:val="single" w:sz="4" w:space="0" w:color="auto"/>
+        <w:left w:val="single" w:sz="4" w:space="0" w:color="auto"/>
+        <w:bottom w:val="single" w:sz="4" w:space="0" w:color="auto"/>
+        <w:right w:val="single" w:sz="4" w:space="0" w:color="auto"/>
+        <w:insideH w:val="single" w:sz="4" w:space="0" w:color="auto"/>
+        <w:insideV w:val="single" w:sz="4" w:space="0" w:color="auto"/>
+      </w:tblBorders>
+    </w:tblPr>
+  </w:style>
 </w:styles>
 </file>
 

</xml_diff>

<commit_message>
finish coding and testing max7219 driver
</commit_message>
<xml_diff>
--- a/Designing/DevelopmentNotes.docx
+++ b/Designing/DevelopmentNotes.docx
@@ -53,8 +53,17 @@
           <w:b/>
           <w:bCs/>
         </w:rPr>
-        <w:t>Set up and initialize chips of Espressif</w:t>
-      </w:r>
+        <w:t xml:space="preserve">Set up and initialize chips of </w:t>
+      </w:r>
+      <w:proofErr w:type="spellStart"/>
+      <w:r>
+        <w:rPr>
+          <w:b/>
+          <w:bCs/>
+        </w:rPr>
+        <w:t>Espressif</w:t>
+      </w:r>
+      <w:proofErr w:type="spellEnd"/>
     </w:p>
     <w:p>
       <w:pPr>
@@ -66,7 +75,23 @@
         <w:ind w:firstLineChars="0"/>
       </w:pPr>
       <w:r>
-        <w:t>Use “pip install esptool” to get installation tool for chips produced by Espressif (esp8266, esp32, …)</w:t>
+        <w:t xml:space="preserve">Use “pip install </w:t>
+      </w:r>
+      <w:proofErr w:type="spellStart"/>
+      <w:r>
+        <w:t>esptool</w:t>
+      </w:r>
+      <w:proofErr w:type="spellEnd"/>
+      <w:r>
+        <w:t xml:space="preserve">” to get installation tool for chips produced by </w:t>
+      </w:r>
+      <w:proofErr w:type="spellStart"/>
+      <w:r>
+        <w:t>Espressif</w:t>
+      </w:r>
+      <w:proofErr w:type="spellEnd"/>
+      <w:r>
+        <w:t xml:space="preserve"> (esp8266, esp32, …)</w:t>
       </w:r>
     </w:p>
     <w:p>
@@ -75,7 +100,23 @@
         <w:ind w:left="360" w:firstLineChars="0" w:firstLine="0"/>
       </w:pPr>
       <w:r>
-        <w:t>Use “esptool.py &lt;arguments…&gt;” in CMD to install micropython firmware for esp devices mentioned above.</w:t>
+        <w:t xml:space="preserve">Use “esptool.py &lt;arguments…&gt;” in CMD to install </w:t>
+      </w:r>
+      <w:proofErr w:type="spellStart"/>
+      <w:r>
+        <w:t>micropython</w:t>
+      </w:r>
+      <w:proofErr w:type="spellEnd"/>
+      <w:r>
+        <w:t xml:space="preserve"> firmware for </w:t>
+      </w:r>
+      <w:proofErr w:type="spellStart"/>
+      <w:r>
+        <w:t>esp</w:t>
+      </w:r>
+      <w:proofErr w:type="spellEnd"/>
+      <w:r>
+        <w:t xml:space="preserve"> devices mentioned above.</w:t>
       </w:r>
     </w:p>
     <w:p>
@@ -134,14 +175,38 @@
         <w:t>I</w:t>
       </w:r>
       <w:r>
-        <w:t xml:space="preserve">f encounter “failed to create process” when try to use esptool.py, download esptool project files on github and directly run esptool.py in project directory through command “python </w:t>
+        <w:t xml:space="preserve">f </w:t>
+      </w:r>
+      <w:r>
+        <w:t>encounter</w:t>
+      </w:r>
+      <w:r>
+        <w:t xml:space="preserve"> “failed to create process” when try to use esptool.py, download </w:t>
+      </w:r>
+      <w:proofErr w:type="spellStart"/>
+      <w:r>
+        <w:t>esptool</w:t>
+      </w:r>
+      <w:proofErr w:type="spellEnd"/>
+      <w:r>
+        <w:t xml:space="preserve"> project files on </w:t>
+      </w:r>
+      <w:proofErr w:type="spellStart"/>
+      <w:r>
+        <w:t>github</w:t>
+      </w:r>
+      <w:proofErr w:type="spellEnd"/>
+      <w:r>
+        <w:t xml:space="preserve"> and directly run esptool.py in project directory through command “python </w:t>
       </w:r>
       <w:r>
         <w:t>&lt;</w:t>
       </w:r>
+      <w:proofErr w:type="spellStart"/>
       <w:r>
         <w:t>absolutepath</w:t>
       </w:r>
+      <w:proofErr w:type="spellEnd"/>
       <w:r>
         <w:t>&gt;</w:t>
       </w:r>
@@ -171,7 +236,31 @@
         <w:ind w:firstLineChars="0"/>
       </w:pPr>
       <w:r>
-        <w:t>Use “import esp” to get hardware information of esp devices in micropython shell.</w:t>
+        <w:t xml:space="preserve">Use “import </w:t>
+      </w:r>
+      <w:proofErr w:type="spellStart"/>
+      <w:r>
+        <w:t>esp</w:t>
+      </w:r>
+      <w:proofErr w:type="spellEnd"/>
+      <w:r>
+        <w:t xml:space="preserve">” to get hardware information of </w:t>
+      </w:r>
+      <w:proofErr w:type="spellStart"/>
+      <w:r>
+        <w:t>esp</w:t>
+      </w:r>
+      <w:proofErr w:type="spellEnd"/>
+      <w:r>
+        <w:t xml:space="preserve"> devices in </w:t>
+      </w:r>
+      <w:proofErr w:type="spellStart"/>
+      <w:r>
+        <w:t>micropython</w:t>
+      </w:r>
+      <w:proofErr w:type="spellEnd"/>
+      <w:r>
+        <w:t xml:space="preserve"> shell.</w:t>
       </w:r>
     </w:p>
     <w:p>
@@ -180,7 +269,15 @@
         <w:ind w:left="360" w:firstLineChars="0" w:firstLine="0"/>
       </w:pPr>
       <w:r>
-        <w:t xml:space="preserve">E.g. esp.flash_size() returns the size of on-board flash </w:t>
+        <w:t xml:space="preserve">E.g. </w:t>
+      </w:r>
+      <w:proofErr w:type="spellStart"/>
+      <w:r>
+        <w:t>esp.flash_size</w:t>
+      </w:r>
+      <w:proofErr w:type="spellEnd"/>
+      <w:r>
+        <w:t xml:space="preserve">() returns the size of on-board flash </w:t>
       </w:r>
       <w:r>
         <w:t>in</w:t>
@@ -205,7 +302,15 @@
         <w:ind w:firstLineChars="0"/>
       </w:pPr>
       <w:r>
-        <w:t>Use help(obj) in micropython shell to get information of functions, classes, variables and other objects in modules.</w:t>
+        <w:t xml:space="preserve">Use help(obj) in </w:t>
+      </w:r>
+      <w:proofErr w:type="spellStart"/>
+      <w:r>
+        <w:t>micropython</w:t>
+      </w:r>
+      <w:proofErr w:type="spellEnd"/>
+      <w:r>
+        <w:t xml:space="preserve"> shell to get information of functions, classes, variables and other objects in modules.</w:t>
       </w:r>
     </w:p>
     <w:p>
@@ -214,7 +319,15 @@
         <w:ind w:left="360" w:firstLineChars="0" w:firstLine="0"/>
       </w:pPr>
       <w:r>
-        <w:t xml:space="preserve">E.g. help(machine.SPI) returns names of methods and properties of SPI class in module machine. </w:t>
+        <w:t>E.g. help(</w:t>
+      </w:r>
+      <w:proofErr w:type="spellStart"/>
+      <w:r>
+        <w:t>machine.SPI</w:t>
+      </w:r>
+      <w:proofErr w:type="spellEnd"/>
+      <w:r>
+        <w:t xml:space="preserve">) returns names of methods and properties of SPI class in module machine. </w:t>
       </w:r>
     </w:p>
     <w:p/>
@@ -905,9 +1018,15 @@
       </w:r>
     </w:p>
     <w:p>
-      <w:r>
-        <w:t xml:space="preserve">Guidence of </w:t>
-      </w:r>
+      <w:proofErr w:type="spellStart"/>
+      <w:r>
+        <w:t>Guidence</w:t>
+      </w:r>
+      <w:proofErr w:type="spellEnd"/>
+      <w:r>
+        <w:t xml:space="preserve"> of </w:t>
+      </w:r>
+      <w:proofErr w:type="spellStart"/>
       <w:r>
         <w:rPr>
           <w:rFonts w:hint="eastAsia"/>
@@ -915,7 +1034,11 @@
         <w:t>M</w:t>
       </w:r>
       <w:r>
-        <w:t>icropython SPI class</w:t>
+        <w:t>icropython</w:t>
+      </w:r>
+      <w:proofErr w:type="spellEnd"/>
+      <w:r>
+        <w:t xml:space="preserve"> SPI class</w:t>
       </w:r>
       <w:r>
         <w:rPr>
@@ -1019,7 +1142,13 @@
         <w:ind w:left="360" w:firstLineChars="0" w:firstLine="0"/>
       </w:pPr>
       <w:r>
-        <w:t>So before writing data, GPIO connected to LOAD should be set as low.</w:t>
+        <w:t xml:space="preserve">So before writing data, GPIO connected to LOAD should </w:t>
+      </w:r>
+      <w:r>
+        <w:t>sit at</w:t>
+      </w:r>
+      <w:r>
+        <w:t xml:space="preserve"> low.</w:t>
       </w:r>
     </w:p>
     <w:p>
@@ -1133,7 +1262,25 @@
         <w:t>H</w:t>
       </w:r>
       <w:r>
-        <w:t>ence, polarity and phase argument of SPI class shoule be 0 when operating this chip.</w:t>
+        <w:t xml:space="preserve">ence, </w:t>
+      </w:r>
+      <w:r>
+        <w:t xml:space="preserve">for this chip, </w:t>
+      </w:r>
+      <w:r>
+        <w:t>polarity and phase argument</w:t>
+      </w:r>
+      <w:r>
+        <w:t>s</w:t>
+      </w:r>
+      <w:r>
+        <w:t xml:space="preserve"> of SPI class shou</w:t>
+      </w:r>
+      <w:r>
+        <w:t>ld</w:t>
+      </w:r>
+      <w:r>
+        <w:t xml:space="preserve"> be 0.</w:t>
       </w:r>
     </w:p>
     <w:p>
@@ -1153,7 +1300,13 @@
       </w:r>
       <w:r>
         <w:lastRenderedPageBreak/>
-        <w:t>information are presented in the datasheet.</w:t>
+        <w:t xml:space="preserve">information </w:t>
+      </w:r>
+      <w:r>
+        <w:t>is</w:t>
+      </w:r>
+      <w:r>
+        <w:t xml:space="preserve"> presented in the datasheet.</w:t>
       </w:r>
     </w:p>
     <w:p>
@@ -1179,22 +1332,7 @@
         <w:ind w:firstLineChars="0"/>
       </w:pPr>
       <w:r>
-        <w:rPr>
-          <w:rFonts w:hint="eastAsia"/>
-        </w:rPr>
-        <w:t>If</w:t>
-      </w:r>
-      <w:r>
-        <w:t xml:space="preserve"> display test is turned on, all LEDs will be turned on </w:t>
-      </w:r>
-      <w:r>
-        <w:rPr>
-          <w:rFonts w:hint="eastAsia"/>
-        </w:rPr>
-        <w:t>regardless</w:t>
-      </w:r>
-      <w:r>
-        <w:t xml:space="preserve"> the state of shutdown mode.</w:t>
+        <w:t>Priority of effect of display test is higher than that of shutdown</w:t>
       </w:r>
     </w:p>
     <w:sectPr>

</xml_diff>